<commit_message>
made a change in one word
</commit_message>
<xml_diff>
--- a/Основные типы данных.docx
+++ b/Основные типы данных.docx
@@ -25,8 +25,6 @@
       <w:proofErr w:type="spellStart"/>
       <w:r>
         <w:rPr>
-          <w:b/>
-          <w:bCs/>
           <w:color w:val="000055"/>
           <w:sz w:val="24"/>
           <w:szCs w:val="24"/>
@@ -5335,7 +5333,6 @@
           <w:color w:val="000055"/>
           <w:sz w:val="24"/>
           <w:szCs w:val="24"/>
-          <w:lang w:val="en-US"/>
         </w:rPr>
       </w:pPr>
       <w:r>
@@ -5359,7 +5356,156 @@
           <w:szCs w:val="24"/>
           <w:lang w:val="en-US"/>
         </w:rPr>
-        <w:t>SELECT * FROM expenses WHERE receiver = 2 and value &gt; 100000;</w:t>
+        <w:t>SELECT</w:t>
+      </w:r>
+      <w:r>
+        <w:rPr>
+          <w:rFonts w:ascii="Courier New" w:hAnsi="Courier New" w:cs="Courier New"/>
+          <w:b/>
+          <w:bCs/>
+          <w:color w:val="000055"/>
+          <w:sz w:val="24"/>
+          <w:szCs w:val="24"/>
+        </w:rPr>
+        <w:t xml:space="preserve"> * </w:t>
+      </w:r>
+      <w:r>
+        <w:rPr>
+          <w:rFonts w:ascii="Courier New" w:hAnsi="Courier New" w:cs="Courier New"/>
+          <w:b/>
+          <w:bCs/>
+          <w:color w:val="000055"/>
+          <w:sz w:val="24"/>
+          <w:szCs w:val="24"/>
+          <w:lang w:val="en-US"/>
+        </w:rPr>
+        <w:t>FROM</w:t>
+      </w:r>
+      <w:r>
+        <w:rPr>
+          <w:rFonts w:ascii="Courier New" w:hAnsi="Courier New" w:cs="Courier New"/>
+          <w:b/>
+          <w:bCs/>
+          <w:color w:val="000055"/>
+          <w:sz w:val="24"/>
+          <w:szCs w:val="24"/>
+        </w:rPr>
+        <w:t xml:space="preserve"> </w:t>
+      </w:r>
+      <w:r>
+        <w:rPr>
+          <w:rFonts w:ascii="Courier New" w:hAnsi="Courier New" w:cs="Courier New"/>
+          <w:b/>
+          <w:bCs/>
+          <w:color w:val="000055"/>
+          <w:sz w:val="24"/>
+          <w:szCs w:val="24"/>
+          <w:lang w:val="en-US"/>
+        </w:rPr>
+        <w:t>expenses</w:t>
+      </w:r>
+      <w:r>
+        <w:rPr>
+          <w:rFonts w:ascii="Courier New" w:hAnsi="Courier New" w:cs="Courier New"/>
+          <w:b/>
+          <w:bCs/>
+          <w:color w:val="000055"/>
+          <w:sz w:val="24"/>
+          <w:szCs w:val="24"/>
+        </w:rPr>
+        <w:t xml:space="preserve"> </w:t>
+      </w:r>
+      <w:r>
+        <w:rPr>
+          <w:rFonts w:ascii="Courier New" w:hAnsi="Courier New" w:cs="Courier New"/>
+          <w:b/>
+          <w:bCs/>
+          <w:color w:val="000055"/>
+          <w:sz w:val="24"/>
+          <w:szCs w:val="24"/>
+          <w:lang w:val="en-US"/>
+        </w:rPr>
+        <w:t>WHERE</w:t>
+      </w:r>
+      <w:r>
+        <w:rPr>
+          <w:rFonts w:ascii="Courier New" w:hAnsi="Courier New" w:cs="Courier New"/>
+          <w:b/>
+          <w:bCs/>
+          <w:color w:val="000055"/>
+          <w:sz w:val="24"/>
+          <w:szCs w:val="24"/>
+        </w:rPr>
+        <w:t xml:space="preserve"> </w:t>
+      </w:r>
+      <w:r>
+        <w:rPr>
+          <w:rFonts w:ascii="Courier New" w:hAnsi="Courier New" w:cs="Courier New"/>
+          <w:b/>
+          <w:bCs/>
+          <w:color w:val="000055"/>
+          <w:sz w:val="24"/>
+          <w:szCs w:val="24"/>
+          <w:lang w:val="en-US"/>
+        </w:rPr>
+        <w:t>receiver</w:t>
+      </w:r>
+      <w:r>
+        <w:rPr>
+          <w:rFonts w:ascii="Courier New" w:hAnsi="Courier New" w:cs="Courier New"/>
+          <w:b/>
+          <w:bCs/>
+          <w:color w:val="000055"/>
+          <w:sz w:val="24"/>
+          <w:szCs w:val="24"/>
+        </w:rPr>
+        <w:t xml:space="preserve"> = 2 </w:t>
+      </w:r>
+      <w:r>
+        <w:rPr>
+          <w:rFonts w:ascii="Courier New" w:hAnsi="Courier New" w:cs="Courier New"/>
+          <w:b/>
+          <w:bCs/>
+          <w:color w:val="000055"/>
+          <w:sz w:val="24"/>
+          <w:szCs w:val="24"/>
+          <w:lang w:val="en-US"/>
+        </w:rPr>
+        <w:t>and</w:t>
+      </w:r>
+      <w:r>
+        <w:rPr>
+          <w:rFonts w:ascii="Courier New" w:hAnsi="Courier New" w:cs="Courier New"/>
+          <w:b/>
+          <w:bCs/>
+          <w:color w:val="000055"/>
+          <w:sz w:val="24"/>
+          <w:szCs w:val="24"/>
+        </w:rPr>
+        <w:t xml:space="preserve"> </w:t>
+      </w:r>
+      <w:r>
+        <w:rPr>
+          <w:rFonts w:ascii="Courier New" w:hAnsi="Courier New" w:cs="Courier New"/>
+          <w:b/>
+          <w:bCs/>
+          <w:color w:val="000055"/>
+          <w:sz w:val="24"/>
+          <w:szCs w:val="24"/>
+          <w:lang w:val="en-US"/>
+        </w:rPr>
+        <w:t>value</w:t>
+      </w:r>
+      <w:r>
+        <w:rPr>
+          <w:rFonts w:ascii="Courier New" w:hAnsi="Courier New" w:cs="Courier New"/>
+          <w:b/>
+          <w:bCs/>
+          <w:color w:val="000055"/>
+          <w:sz w:val="24"/>
+          <w:szCs w:val="24"/>
+        </w:rPr>
+        <w:t xml:space="preserve"> &gt; 100000;</w:t>
       </w:r>
     </w:p>
     <w:p>
@@ -11017,7 +11163,6 @@
         <w:rPr>
           <w:b/>
           <w:bCs/>
-          <w:lang w:val="en-US"/>
         </w:rPr>
       </w:pPr>
     </w:p>
@@ -11381,10 +11526,16 @@
       </w:r>
     </w:p>
     <w:p>
+      <w:pPr>
+        <w:rPr>
+          <w:lang w:val="en-US"/>
+        </w:rPr>
+      </w:pPr>
       <w:r>
         <w:rPr>
           <w:rFonts w:ascii="Arial" w:hAnsi="Arial" w:cs="Arial"/>
           <w:color w:val="333333"/>
+          <w:lang w:val="en-US"/>
         </w:rPr>
         <w:br/>
       </w:r>
@@ -11392,6 +11543,7 @@
         <w:rPr>
           <w:rFonts w:ascii="Arial" w:hAnsi="Arial" w:cs="Arial"/>
           <w:color w:val="333333"/>
+          <w:lang w:val="en-US"/>
         </w:rPr>
         <w:br/>
       </w:r>
@@ -11401,68 +11553,331 @@
           <w:color w:val="333333"/>
           <w:shd w:val="clear" w:color="auto" w:fill="FFFFFF"/>
         </w:rPr>
-        <w:t xml:space="preserve">В случае с переименованным столбцом внутри HAVING можно указать как и саму агрегирующую конструкцию </w:t>
-      </w:r>
-      <w:proofErr w:type="spellStart"/>
+        <w:t>В</w:t>
+      </w:r>
+      <w:r>
+        <w:rPr>
+          <w:rFonts w:ascii="Arial" w:hAnsi="Arial" w:cs="Arial"/>
+          <w:color w:val="333333"/>
+          <w:shd w:val="clear" w:color="auto" w:fill="FFFFFF"/>
+          <w:lang w:val="en-US"/>
+        </w:rPr>
+        <w:t xml:space="preserve"> </w:t>
+      </w:r>
+      <w:r>
+        <w:rPr>
+          <w:rFonts w:ascii="Arial" w:hAnsi="Arial" w:cs="Arial"/>
+          <w:color w:val="333333"/>
+          <w:shd w:val="clear" w:color="auto" w:fill="FFFFFF"/>
+        </w:rPr>
+        <w:t>случае</w:t>
+      </w:r>
+      <w:r>
+        <w:rPr>
+          <w:rFonts w:ascii="Arial" w:hAnsi="Arial" w:cs="Arial"/>
+          <w:color w:val="333333"/>
+          <w:shd w:val="clear" w:color="auto" w:fill="FFFFFF"/>
+          <w:lang w:val="en-US"/>
+        </w:rPr>
+        <w:t xml:space="preserve"> </w:t>
+      </w:r>
+      <w:r>
+        <w:rPr>
+          <w:rFonts w:ascii="Arial" w:hAnsi="Arial" w:cs="Arial"/>
+          <w:color w:val="333333"/>
+          <w:shd w:val="clear" w:color="auto" w:fill="FFFFFF"/>
+        </w:rPr>
+        <w:t>с</w:t>
+      </w:r>
+      <w:r>
+        <w:rPr>
+          <w:rFonts w:ascii="Arial" w:hAnsi="Arial" w:cs="Arial"/>
+          <w:color w:val="333333"/>
+          <w:shd w:val="clear" w:color="auto" w:fill="FFFFFF"/>
+          <w:lang w:val="en-US"/>
+        </w:rPr>
+        <w:t xml:space="preserve"> </w:t>
+      </w:r>
+      <w:r>
+        <w:rPr>
+          <w:rFonts w:ascii="Arial" w:hAnsi="Arial" w:cs="Arial"/>
+          <w:color w:val="333333"/>
+          <w:shd w:val="clear" w:color="auto" w:fill="FFFFFF"/>
+        </w:rPr>
+        <w:t>переименованным</w:t>
+      </w:r>
+      <w:r>
+        <w:rPr>
+          <w:rFonts w:ascii="Arial" w:hAnsi="Arial" w:cs="Arial"/>
+          <w:color w:val="333333"/>
+          <w:shd w:val="clear" w:color="auto" w:fill="FFFFFF"/>
+          <w:lang w:val="en-US"/>
+        </w:rPr>
+        <w:t xml:space="preserve"> </w:t>
+      </w:r>
+      <w:r>
+        <w:rPr>
+          <w:rFonts w:ascii="Arial" w:hAnsi="Arial" w:cs="Arial"/>
+          <w:color w:val="333333"/>
+          <w:shd w:val="clear" w:color="auto" w:fill="FFFFFF"/>
+        </w:rPr>
+        <w:t>столбцом</w:t>
+      </w:r>
+      <w:r>
+        <w:rPr>
+          <w:rFonts w:ascii="Arial" w:hAnsi="Arial" w:cs="Arial"/>
+          <w:color w:val="333333"/>
+          <w:shd w:val="clear" w:color="auto" w:fill="FFFFFF"/>
+          <w:lang w:val="en-US"/>
+        </w:rPr>
+        <w:t xml:space="preserve"> </w:t>
+      </w:r>
+      <w:r>
+        <w:rPr>
+          <w:rFonts w:ascii="Arial" w:hAnsi="Arial" w:cs="Arial"/>
+          <w:color w:val="333333"/>
+          <w:shd w:val="clear" w:color="auto" w:fill="FFFFFF"/>
+        </w:rPr>
+        <w:t>внутри</w:t>
+      </w:r>
+      <w:r>
+        <w:rPr>
+          <w:rFonts w:ascii="Arial" w:hAnsi="Arial" w:cs="Arial"/>
+          <w:color w:val="333333"/>
+          <w:shd w:val="clear" w:color="auto" w:fill="FFFFFF"/>
+          <w:lang w:val="en-US"/>
+        </w:rPr>
+        <w:t xml:space="preserve"> HAVING </w:t>
+      </w:r>
+      <w:r>
+        <w:rPr>
+          <w:rFonts w:ascii="Arial" w:hAnsi="Arial" w:cs="Arial"/>
+          <w:color w:val="333333"/>
+          <w:shd w:val="clear" w:color="auto" w:fill="FFFFFF"/>
+        </w:rPr>
+        <w:t>можно</w:t>
+      </w:r>
+      <w:r>
+        <w:rPr>
+          <w:rFonts w:ascii="Arial" w:hAnsi="Arial" w:cs="Arial"/>
+          <w:color w:val="333333"/>
+          <w:shd w:val="clear" w:color="auto" w:fill="FFFFFF"/>
+          <w:lang w:val="en-US"/>
+        </w:rPr>
+        <w:t xml:space="preserve"> </w:t>
+      </w:r>
+      <w:r>
+        <w:rPr>
+          <w:rFonts w:ascii="Arial" w:hAnsi="Arial" w:cs="Arial"/>
+          <w:color w:val="333333"/>
+          <w:shd w:val="clear" w:color="auto" w:fill="FFFFFF"/>
+        </w:rPr>
+        <w:t>указать</w:t>
+      </w:r>
+      <w:r>
+        <w:rPr>
+          <w:rFonts w:ascii="Arial" w:hAnsi="Arial" w:cs="Arial"/>
+          <w:color w:val="333333"/>
+          <w:shd w:val="clear" w:color="auto" w:fill="FFFFFF"/>
+          <w:lang w:val="en-US"/>
+        </w:rPr>
+        <w:t xml:space="preserve"> </w:t>
+      </w:r>
+      <w:r>
+        <w:rPr>
+          <w:rFonts w:ascii="Arial" w:hAnsi="Arial" w:cs="Arial"/>
+          <w:color w:val="333333"/>
+          <w:shd w:val="clear" w:color="auto" w:fill="FFFFFF"/>
+        </w:rPr>
+        <w:t>как</w:t>
+      </w:r>
+      <w:r>
+        <w:rPr>
+          <w:rFonts w:ascii="Arial" w:hAnsi="Arial" w:cs="Arial"/>
+          <w:color w:val="333333"/>
+          <w:shd w:val="clear" w:color="auto" w:fill="FFFFFF"/>
+          <w:lang w:val="en-US"/>
+        </w:rPr>
+        <w:t xml:space="preserve"> </w:t>
+      </w:r>
+      <w:r>
+        <w:rPr>
+          <w:rFonts w:ascii="Arial" w:hAnsi="Arial" w:cs="Arial"/>
+          <w:color w:val="333333"/>
+          <w:shd w:val="clear" w:color="auto" w:fill="FFFFFF"/>
+        </w:rPr>
+        <w:t>и</w:t>
+      </w:r>
+      <w:r>
+        <w:rPr>
+          <w:rFonts w:ascii="Arial" w:hAnsi="Arial" w:cs="Arial"/>
+          <w:color w:val="333333"/>
+          <w:shd w:val="clear" w:color="auto" w:fill="FFFFFF"/>
+          <w:lang w:val="en-US"/>
+        </w:rPr>
+        <w:t xml:space="preserve"> </w:t>
+      </w:r>
+      <w:r>
+        <w:rPr>
+          <w:rFonts w:ascii="Arial" w:hAnsi="Arial" w:cs="Arial"/>
+          <w:color w:val="333333"/>
+          <w:shd w:val="clear" w:color="auto" w:fill="FFFFFF"/>
+        </w:rPr>
+        <w:t>саму</w:t>
+      </w:r>
+      <w:r>
+        <w:rPr>
+          <w:rFonts w:ascii="Arial" w:hAnsi="Arial" w:cs="Arial"/>
+          <w:color w:val="333333"/>
+          <w:shd w:val="clear" w:color="auto" w:fill="FFFFFF"/>
+          <w:lang w:val="en-US"/>
+        </w:rPr>
+        <w:t xml:space="preserve"> </w:t>
+      </w:r>
+      <w:r>
+        <w:rPr>
+          <w:rFonts w:ascii="Arial" w:hAnsi="Arial" w:cs="Arial"/>
+          <w:color w:val="333333"/>
+          <w:shd w:val="clear" w:color="auto" w:fill="FFFFFF"/>
+        </w:rPr>
+        <w:t>агрегирующую</w:t>
+      </w:r>
+      <w:r>
+        <w:rPr>
+          <w:rFonts w:ascii="Arial" w:hAnsi="Arial" w:cs="Arial"/>
+          <w:color w:val="333333"/>
+          <w:shd w:val="clear" w:color="auto" w:fill="FFFFFF"/>
+          <w:lang w:val="en-US"/>
+        </w:rPr>
+        <w:t xml:space="preserve"> </w:t>
+      </w:r>
+      <w:r>
+        <w:rPr>
+          <w:rFonts w:ascii="Arial" w:hAnsi="Arial" w:cs="Arial"/>
+          <w:color w:val="333333"/>
+          <w:shd w:val="clear" w:color="auto" w:fill="FFFFFF"/>
+        </w:rPr>
+        <w:t>конструкцию</w:t>
+      </w:r>
+      <w:r>
+        <w:rPr>
+          <w:rFonts w:ascii="Arial" w:hAnsi="Arial" w:cs="Arial"/>
+          <w:color w:val="333333"/>
+          <w:shd w:val="clear" w:color="auto" w:fill="FFFFFF"/>
+          <w:lang w:val="en-US"/>
+        </w:rPr>
+        <w:t xml:space="preserve"> </w:t>
+      </w:r>
       <w:proofErr w:type="gramStart"/>
       <w:r>
         <w:rPr>
           <w:rFonts w:ascii="Arial" w:hAnsi="Arial" w:cs="Arial"/>
           <w:color w:val="333333"/>
           <w:shd w:val="clear" w:color="auto" w:fill="FFFFFF"/>
-        </w:rPr>
-        <w:t>count</w:t>
-      </w:r>
-      <w:proofErr w:type="spellEnd"/>
+          <w:lang w:val="en-US"/>
+        </w:rPr>
+        <w:t>count(</w:t>
+      </w:r>
+      <w:proofErr w:type="gramEnd"/>
       <w:r>
         <w:rPr>
           <w:rFonts w:ascii="Arial" w:hAnsi="Arial" w:cs="Arial"/>
           <w:color w:val="333333"/>
           <w:shd w:val="clear" w:color="auto" w:fill="FFFFFF"/>
-        </w:rPr>
-        <w:t>(</w:t>
-      </w:r>
-      <w:proofErr w:type="spellStart"/>
-      <w:proofErr w:type="gramEnd"/>
+          <w:lang w:val="en-US"/>
+        </w:rPr>
+        <w:t xml:space="preserve">CustomerID), </w:t>
+      </w:r>
       <w:r>
         <w:rPr>
           <w:rFonts w:ascii="Arial" w:hAnsi="Arial" w:cs="Arial"/>
           <w:color w:val="333333"/>
           <w:shd w:val="clear" w:color="auto" w:fill="FFFFFF"/>
         </w:rPr>
-        <w:t>CustomerID</w:t>
-      </w:r>
-      <w:proofErr w:type="spellEnd"/>
+        <w:t>так</w:t>
+      </w:r>
       <w:r>
         <w:rPr>
           <w:rFonts w:ascii="Arial" w:hAnsi="Arial" w:cs="Arial"/>
           <w:color w:val="333333"/>
           <w:shd w:val="clear" w:color="auto" w:fill="FFFFFF"/>
-        </w:rPr>
-        <w:t xml:space="preserve">), так и новое название столбца </w:t>
-      </w:r>
-      <w:proofErr w:type="spellStart"/>
+          <w:lang w:val="en-US"/>
+        </w:rPr>
+        <w:t xml:space="preserve"> </w:t>
+      </w:r>
       <w:r>
         <w:rPr>
           <w:rFonts w:ascii="Arial" w:hAnsi="Arial" w:cs="Arial"/>
           <w:color w:val="333333"/>
           <w:shd w:val="clear" w:color="auto" w:fill="FFFFFF"/>
         </w:rPr>
-        <w:t>number_of_clients</w:t>
-      </w:r>
-      <w:proofErr w:type="spellEnd"/>
+        <w:t>и</w:t>
+      </w:r>
       <w:r>
         <w:rPr>
           <w:rFonts w:ascii="Arial" w:hAnsi="Arial" w:cs="Arial"/>
           <w:color w:val="333333"/>
           <w:shd w:val="clear" w:color="auto" w:fill="FFFFFF"/>
-        </w:rPr>
-        <w:t>:</w:t>
+          <w:lang w:val="en-US"/>
+        </w:rPr>
+        <w:t xml:space="preserve"> </w:t>
       </w:r>
       <w:r>
         <w:rPr>
           <w:rFonts w:ascii="Arial" w:hAnsi="Arial" w:cs="Arial"/>
           <w:color w:val="333333"/>
+          <w:shd w:val="clear" w:color="auto" w:fill="FFFFFF"/>
+        </w:rPr>
+        <w:t>новое</w:t>
+      </w:r>
+      <w:r>
+        <w:rPr>
+          <w:rFonts w:ascii="Arial" w:hAnsi="Arial" w:cs="Arial"/>
+          <w:color w:val="333333"/>
+          <w:shd w:val="clear" w:color="auto" w:fill="FFFFFF"/>
+          <w:lang w:val="en-US"/>
+        </w:rPr>
+        <w:t xml:space="preserve"> </w:t>
+      </w:r>
+      <w:r>
+        <w:rPr>
+          <w:rFonts w:ascii="Arial" w:hAnsi="Arial" w:cs="Arial"/>
+          <w:color w:val="333333"/>
+          <w:shd w:val="clear" w:color="auto" w:fill="FFFFFF"/>
+        </w:rPr>
+        <w:t>название</w:t>
+      </w:r>
+      <w:r>
+        <w:rPr>
+          <w:rFonts w:ascii="Arial" w:hAnsi="Arial" w:cs="Arial"/>
+          <w:color w:val="333333"/>
+          <w:shd w:val="clear" w:color="auto" w:fill="FFFFFF"/>
+          <w:lang w:val="en-US"/>
+        </w:rPr>
+        <w:t xml:space="preserve"> </w:t>
+      </w:r>
+      <w:r>
+        <w:rPr>
+          <w:rFonts w:ascii="Arial" w:hAnsi="Arial" w:cs="Arial"/>
+          <w:color w:val="333333"/>
+          <w:shd w:val="clear" w:color="auto" w:fill="FFFFFF"/>
+        </w:rPr>
+        <w:t>столбца</w:t>
+      </w:r>
+      <w:r>
+        <w:rPr>
+          <w:rFonts w:ascii="Arial" w:hAnsi="Arial" w:cs="Arial"/>
+          <w:color w:val="333333"/>
+          <w:shd w:val="clear" w:color="auto" w:fill="FFFFFF"/>
+          <w:lang w:val="en-US"/>
+        </w:rPr>
+        <w:t xml:space="preserve"> number_of_clients:</w:t>
+      </w:r>
+      <w:r>
+        <w:rPr>
+          <w:rFonts w:ascii="Arial" w:hAnsi="Arial" w:cs="Arial"/>
+          <w:color w:val="333333"/>
+          <w:lang w:val="en-US"/>
         </w:rPr>
         <w:br/>
       </w:r>
@@ -11470,6 +11885,7 @@
         <w:rPr>
           <w:rFonts w:ascii="Arial" w:hAnsi="Arial" w:cs="Arial"/>
           <w:color w:val="333333"/>
+          <w:lang w:val="en-US"/>
         </w:rPr>
         <w:br/>
       </w:r>
@@ -11488,6 +11904,7 @@
           <w:rStyle w:val="HTML0"/>
           <w:rFonts w:ascii="Consolas" w:hAnsi="Consolas"/>
           <w:color w:val="4D4D4C"/>
+          <w:lang w:val="en-US"/>
         </w:rPr>
       </w:pPr>
     </w:p>

</xml_diff>